<commit_message>
added word doc to git ignore
</commit_message>
<xml_diff>
--- a/Trading Strategy Methodology.docx
+++ b/Trading Strategy Methodology.docx
@@ -1,6 +1,6 @@
 
 <file path=word/document.xml><?xml version="1.0" encoding="utf-8"?>
-<w:document xmlns:wpc="http://schemas.microsoft.com/office/word/2010/wordprocessingCanvas" xmlns:cx="http://schemas.microsoft.com/office/drawing/2014/chartex" xmlns:cx1="http://schemas.microsoft.com/office/drawing/2015/9/8/chartex" xmlns:cx2="http://schemas.microsoft.com/office/drawing/2015/10/21/chartex" xmlns:cx3="http://schemas.microsoft.com/office/drawing/2016/5/9/chartex" xmlns:cx4="http://schemas.microsoft.com/office/drawing/2016/5/10/chartex" xmlns:cx5="http://schemas.microsoft.com/office/drawing/2016/5/11/chartex" xmlns:cx6="http://schemas.microsoft.com/office/drawing/2016/5/12/chartex" xmlns:cx7="http://schemas.microsoft.com/office/drawing/2016/5/13/chartex" xmlns:cx8="http://schemas.microsoft.com/office/drawing/2016/5/14/chartex" xmlns:mc="http://schemas.openxmlformats.org/markup-compatibility/2006" xmlns:aink="http://schemas.microsoft.com/office/drawing/2016/ink" xmlns:am3d="http://schemas.microsoft.com/office/drawing/2017/model3d" xmlns:o="urn:schemas-microsoft-com:office:office" xmlns:oel="http://schemas.microsoft.com/office/2019/extlst" xmlns:r="http://schemas.openxmlformats.org/officeDocument/2006/relationships" xmlns:m="http://schemas.openxmlformats.org/officeDocument/2006/math" xmlns:v="urn:schemas-microsoft-com:vml" xmlns:wp14="http://schemas.microsoft.com/office/word/2010/wordprocessingDrawing" xmlns:wp="http://schemas.openxmlformats.org/drawingml/2006/wordprocessingDrawing" xmlns:w10="urn:schemas-microsoft-com:office:word" xmlns:w="http://schemas.openxmlformats.org/wordprocessingml/2006/main" xmlns:w14="http://schemas.microsoft.com/office/word/2010/wordml" xmlns:w15="http://schemas.microsoft.com/office/word/2012/wordml" xmlns:w16cex="http://schemas.microsoft.com/office/word/2018/wordml/cex" xmlns:w16cid="http://schemas.microsoft.com/office/word/2016/wordml/cid" xmlns:w16="http://schemas.microsoft.com/office/word/2018/wordml" xmlns:w16du="http://schemas.microsoft.com/office/word/2023/wordml/word16du" xmlns:w16sdtdh="http://schemas.microsoft.com/office/word/2020/wordml/sdtdatahash" xmlns:w16se="http://schemas.microsoft.com/office/word/2015/wordml/symex" xmlns:wpg="http://schemas.microsoft.com/office/word/2010/wordprocessingGroup" xmlns:wpi="http://schemas.microsoft.com/office/word/2010/wordprocessingInk" xmlns:wne="http://schemas.microsoft.com/office/word/2006/wordml" xmlns:wps="http://schemas.microsoft.com/office/word/2010/wordprocessingShape" mc:Ignorable="w14 w15 w16se w16cid w16 w16cex w16sdtdh wp14">
+<w:document xmlns:wpc="http://schemas.microsoft.com/office/word/2010/wordprocessingCanvas" xmlns:cx="http://schemas.microsoft.com/office/drawing/2014/chartex" xmlns:cx1="http://schemas.microsoft.com/office/drawing/2015/9/8/chartex" xmlns:cx2="http://schemas.microsoft.com/office/drawing/2015/10/21/chartex" xmlns:cx3="http://schemas.microsoft.com/office/drawing/2016/5/9/chartex" xmlns:cx4="http://schemas.microsoft.com/office/drawing/2016/5/10/chartex" xmlns:cx5="http://schemas.microsoft.com/office/drawing/2016/5/11/chartex" xmlns:cx6="http://schemas.microsoft.com/office/drawing/2016/5/12/chartex" xmlns:cx7="http://schemas.microsoft.com/office/drawing/2016/5/13/chartex" xmlns:cx8="http://schemas.microsoft.com/office/drawing/2016/5/14/chartex" xmlns:mc="http://schemas.openxmlformats.org/markup-compatibility/2006" xmlns:aink="http://schemas.microsoft.com/office/drawing/2016/ink" xmlns:am3d="http://schemas.microsoft.com/office/drawing/2017/model3d" xmlns:o="urn:schemas-microsoft-com:office:office" xmlns:oel="http://schemas.microsoft.com/office/2019/extlst" xmlns:r="http://schemas.openxmlformats.org/officeDocument/2006/relationships" xmlns:m="http://schemas.openxmlformats.org/officeDocument/2006/math" xmlns:v="urn:schemas-microsoft-com:vml" xmlns:wp14="http://schemas.microsoft.com/office/word/2010/wordprocessingDrawing" xmlns:wp="http://schemas.openxmlformats.org/drawingml/2006/wordprocessingDrawing" xmlns:w10="urn:schemas-microsoft-com:office:word" xmlns:w="http://schemas.openxmlformats.org/wordprocessingml/2006/main" xmlns:w14="http://schemas.microsoft.com/office/word/2010/wordml" xmlns:w15="http://schemas.microsoft.com/office/word/2012/wordml" xmlns:w16cex="http://schemas.microsoft.com/office/word/2018/wordml/cex" xmlns:w16cid="http://schemas.microsoft.com/office/word/2016/wordml/cid" xmlns:w16="http://schemas.microsoft.com/office/word/2018/wordml" xmlns:w16sdtdh="http://schemas.microsoft.com/office/word/2020/wordml/sdtdatahash" xmlns:w16se="http://schemas.microsoft.com/office/word/2015/wordml/symex" xmlns:wpg="http://schemas.microsoft.com/office/word/2010/wordprocessingGroup" xmlns:wpi="http://schemas.microsoft.com/office/word/2010/wordprocessingInk" xmlns:wne="http://schemas.microsoft.com/office/word/2006/wordml" xmlns:wps="http://schemas.microsoft.com/office/word/2010/wordprocessingShape" mc:Ignorable="w14 w15 w16se w16cid w16 w16cex w16sdtdh wp14">
   <w:body>
     <w:p>
       <w:pPr>
@@ -108,7 +108,15 @@
         <w:t xml:space="preserve">Agents need to predict </w:t>
       </w:r>
       <w:r>
-        <w:t xml:space="preserve">what the price should be at each time step and a comparison of the prediction, lowest ask price and highest bid price determines the agents action. The actions </w:t>
+        <w:t xml:space="preserve">what the price should be at each time step and a comparison of the prediction, lowest ask price and highest bid price determines the </w:t>
+      </w:r>
+      <w:proofErr w:type="gramStart"/>
+      <w:r>
+        <w:t>agents</w:t>
+      </w:r>
+      <w:proofErr w:type="gramEnd"/>
+      <w:r>
+        <w:t xml:space="preserve"> action. The actions </w:t>
       </w:r>
       <w:r>
         <w:t>the agent can take are</w:t>
@@ -137,7 +145,15 @@
         <w:t xml:space="preserve">It is clear how the </w:t>
       </w:r>
       <w:r>
-        <w:t>time series forecasting agents fit this format but adjustments were needed to incorporate the classification models for a fair comparison.</w:t>
+        <w:t xml:space="preserve">time series forecasting agents fit this </w:t>
+      </w:r>
+      <w:proofErr w:type="gramStart"/>
+      <w:r>
+        <w:t>format</w:t>
+      </w:r>
+      <w:proofErr w:type="gramEnd"/>
+      <w:r>
+        <w:t xml:space="preserve"> but adjustments were needed to incorporate the classification models for a fair comparison.</w:t>
       </w:r>
     </w:p>
     <w:p>
@@ -169,7 +185,13 @@
         <w:t xml:space="preserve">The DTR </w:t>
       </w:r>
       <w:r>
-        <w:t xml:space="preserve">should be parasitised in a similar manner to the DTC as the feature space </w:t>
+        <w:t xml:space="preserve">should be </w:t>
+      </w:r>
+      <w:r>
+        <w:t>parameterised</w:t>
+      </w:r>
+      <w:r>
+        <w:t xml:space="preserve"> in a similar manner to the DTC as the feature space </w:t>
       </w:r>
       <w:r>
         <w:t>is unchanged.</w:t>
@@ -178,7 +200,17 @@
         <w:t xml:space="preserve"> Various DTR agents </w:t>
       </w:r>
       <w:r>
-        <w:t xml:space="preserve">will be tested using solely level1 data, solely level2 data and a optimised mixture of both level1 and level2 data. </w:t>
+        <w:t xml:space="preserve">will be tested using solely level1 data, solely level2 data and </w:t>
+      </w:r>
+      <w:proofErr w:type="spellStart"/>
+      <w:proofErr w:type="gramStart"/>
+      <w:r>
+        <w:t>a</w:t>
+      </w:r>
+      <w:proofErr w:type="spellEnd"/>
+      <w:proofErr w:type="gramEnd"/>
+      <w:r>
+        <w:t xml:space="preserve"> optimised mixture of both level1 and level2 data. </w:t>
       </w:r>
     </w:p>
     <w:p>
@@ -209,7 +241,15 @@
         <w:t>A few additional agents are included</w:t>
       </w:r>
       <w:r>
-        <w:t xml:space="preserve">; mean_reversion that takes the mean of the previous day and buys below it and sells above it, </w:t>
+        <w:t xml:space="preserve">; </w:t>
+      </w:r>
+      <w:proofErr w:type="spellStart"/>
+      <w:r>
+        <w:t>mean_reversion</w:t>
+      </w:r>
+      <w:proofErr w:type="spellEnd"/>
+      <w:r>
+        <w:t xml:space="preserve"> that takes the mean of the previous day and buys below it and sells above it, </w:t>
       </w:r>
       <w:r>
         <w:t>optimistic that buys when the price has moved up and sells when the price has moved down</w:t>
@@ -286,7 +326,15 @@
         <w:t xml:space="preserve">next </w:t>
       </w:r>
       <w:r>
-        <w:t xml:space="preserve">most profitable </w:t>
+        <w:t xml:space="preserve">most </w:t>
+      </w:r>
+      <w:proofErr w:type="gramStart"/>
+      <w:r>
+        <w:t>profitable</w:t>
+      </w:r>
+      <w:proofErr w:type="gramEnd"/>
+      <w:r>
+        <w:t xml:space="preserve"> </w:t>
       </w:r>
       <w:r>
         <w:t xml:space="preserve">and </w:t>
@@ -313,10 +361,7 @@
         <w:t xml:space="preserve">average </w:t>
       </w:r>
       <w:r>
-        <w:t xml:space="preserve">strategy  </w:t>
-      </w:r>
-      <w:r>
-        <w:t>due</w:t>
+        <w:t>strategy due</w:t>
       </w:r>
       <w:r>
         <w:t xml:space="preserve"> </w:t>
@@ -336,11 +381,24 @@
       <w:r>
         <w:t xml:space="preserve"> high profits and </w:t>
       </w:r>
-      <w:r>
-        <w:t>a large number of trades</w:t>
-      </w:r>
-      <w:r>
-        <w:t>. An interesting observations is that the LSTM is in the market 3 times more than the ARIMA and MA_10</w:t>
+      <w:proofErr w:type="gramStart"/>
+      <w:r>
+        <w:t>a large number of</w:t>
+      </w:r>
+      <w:proofErr w:type="gramEnd"/>
+      <w:r>
+        <w:t xml:space="preserve"> trades</w:t>
+      </w:r>
+      <w:r>
+        <w:t xml:space="preserve">. An </w:t>
+      </w:r>
+      <w:proofErr w:type="gramStart"/>
+      <w:r>
+        <w:t>interesting observations</w:t>
+      </w:r>
+      <w:proofErr w:type="gramEnd"/>
+      <w:r>
+        <w:t xml:space="preserve"> is that the LSTM is in the market 3 times more than the ARIMA and MA_10</w:t>
       </w:r>
       <w:r>
         <w:t xml:space="preserve"> yet still yields a 3.80 profit per trad</w:t>
@@ -365,8 +423,13 @@
       <w:r>
         <w:t xml:space="preserve">With these three strategies performing in a similar </w:t>
       </w:r>
-      <w:r>
-        <w:t xml:space="preserve">way it is quite clear that the additional computational cost from using an ARIMA and LSTM does not benefit the agent </w:t>
+      <w:proofErr w:type="gramStart"/>
+      <w:r>
+        <w:t>way</w:t>
+      </w:r>
+      <w:proofErr w:type="gramEnd"/>
+      <w:r>
+        <w:t xml:space="preserve"> it is quite clear that the additional computational cost from using an ARIMA and LSTM does not benefit the agent </w:t>
       </w:r>
       <w:r>
         <w:t xml:space="preserve">and a simple moving average </w:t>
@@ -385,7 +448,15 @@
     <w:p>
       <w:r>
         <w:lastRenderedPageBreak/>
-        <w:t xml:space="preserve">The mean_rev agent follows with </w:t>
+        <w:t xml:space="preserve">The </w:t>
+      </w:r>
+      <w:proofErr w:type="spellStart"/>
+      <w:r>
+        <w:t>mean_rev</w:t>
+      </w:r>
+      <w:proofErr w:type="spellEnd"/>
+      <w:r>
+        <w:t xml:space="preserve"> agent follows with </w:t>
       </w:r>
       <w:r>
         <w:t>less than half the profit of the LSTM</w:t>
@@ -447,8 +518,13 @@
         <w:t xml:space="preserve">2 data outperforms the mixed one as it does not have key information such as </w:t>
       </w:r>
       <w:r>
-        <w:t>the trend in price</w:t>
-      </w:r>
+        <w:t xml:space="preserve">the trend in </w:t>
+      </w:r>
+      <w:proofErr w:type="gramStart"/>
+      <w:r>
+        <w:t>price</w:t>
+      </w:r>
+      <w:proofErr w:type="gramEnd"/>
     </w:p>
     <w:p>
       <w:pPr>
@@ -462,7 +538,7 @@
           <w:b/>
           <w:bCs/>
         </w:rPr>
-        <w:t>SO THER MUST BE SOMETHING USEFUL HERER RIGHT&gt;&gt;&gt;????</w:t>
+        <w:t>SO THER MUST BE SOMETHING USEFUL HERE RIGHT&gt;&gt;&gt;????</w:t>
       </w:r>
     </w:p>
     <w:p>
@@ -596,14 +672,35 @@
       </w:r>
     </w:p>
     <w:p>
-      <w:r>
-        <w:t>Averging the feature importance across all 124 trees generate from t</w:t>
-      </w:r>
-      <w:r>
-        <w:t>he dataset, it is found that BETA_close is the most important feature from these scores</w:t>
-      </w:r>
-      <w:r>
-        <w:t>, another independent feature AWS_mean being second most important.</w:t>
+      <w:proofErr w:type="spellStart"/>
+      <w:r>
+        <w:t>Averging</w:t>
+      </w:r>
+      <w:proofErr w:type="spellEnd"/>
+      <w:r>
+        <w:t xml:space="preserve"> the feature importance across all 124 trees generate from t</w:t>
+      </w:r>
+      <w:r>
+        <w:t xml:space="preserve">he dataset, it is found that </w:t>
+      </w:r>
+      <w:proofErr w:type="spellStart"/>
+      <w:r>
+        <w:t>BETA_close</w:t>
+      </w:r>
+      <w:proofErr w:type="spellEnd"/>
+      <w:r>
+        <w:t xml:space="preserve"> is the most important feature from these scores</w:t>
+      </w:r>
+      <w:r>
+        <w:t xml:space="preserve">, another independent feature </w:t>
+      </w:r>
+      <w:proofErr w:type="spellStart"/>
+      <w:r>
+        <w:t>AWS_mean</w:t>
+      </w:r>
+      <w:proofErr w:type="spellEnd"/>
+      <w:r>
+        <w:t xml:space="preserve"> being second most important.</w:t>
       </w:r>
     </w:p>
     <w:p>
@@ -677,6 +774,70 @@
         <w:rPr>
           <w:noProof/>
         </w:rPr>
+        <mc:AlternateContent>
+          <mc:Choice Requires="wpi">
+            <w:drawing>
+              <wp:anchor distT="0" distB="0" distL="114300" distR="114300" simplePos="0" relativeHeight="251659264" behindDoc="0" locked="0" layoutInCell="1" allowOverlap="1" wp14:anchorId="67B8EB18" wp14:editId="610B9455">
+                <wp:simplePos x="0" y="0"/>
+                <wp:positionH relativeFrom="column">
+                  <wp:posOffset>4230675</wp:posOffset>
+                </wp:positionH>
+                <wp:positionV relativeFrom="paragraph">
+                  <wp:posOffset>1546260</wp:posOffset>
+                </wp:positionV>
+                <wp:extent cx="23400" cy="15120"/>
+                <wp:effectExtent l="38100" t="38100" r="53340" b="42545"/>
+                <wp:wrapNone/>
+                <wp:docPr id="1281063372" name="Ink 1"/>
+                <wp:cNvGraphicFramePr/>
+                <a:graphic xmlns:a="http://schemas.openxmlformats.org/drawingml/2006/main">
+                  <a:graphicData uri="http://schemas.microsoft.com/office/word/2010/wordprocessingInk">
+                    <w14:contentPart bwMode="auto" r:id="rId7">
+                      <w14:nvContentPartPr>
+                        <w14:cNvContentPartPr/>
+                      </w14:nvContentPartPr>
+                      <w14:xfrm>
+                        <a:off x="0" y="0"/>
+                        <a:ext cx="23400" cy="15120"/>
+                      </w14:xfrm>
+                    </w14:contentPart>
+                  </a:graphicData>
+                </a:graphic>
+              </wp:anchor>
+            </w:drawing>
+          </mc:Choice>
+          <mc:Fallback>
+            <w:pict>
+              <v:shapetype w14:anchorId="35249D77" id="_x0000_t75" coordsize="21600,21600" o:spt="75" o:preferrelative="t" path="m@4@5l@4@11@9@11@9@5xe" filled="f" stroked="f">
+                <v:stroke joinstyle="miter"/>
+                <v:formulas>
+                  <v:f eqn="if lineDrawn pixelLineWidth 0"/>
+                  <v:f eqn="sum @0 1 0"/>
+                  <v:f eqn="sum 0 0 @1"/>
+                  <v:f eqn="prod @2 1 2"/>
+                  <v:f eqn="prod @3 21600 pixelWidth"/>
+                  <v:f eqn="prod @3 21600 pixelHeight"/>
+                  <v:f eqn="sum @0 0 1"/>
+                  <v:f eqn="prod @6 1 2"/>
+                  <v:f eqn="prod @7 21600 pixelWidth"/>
+                  <v:f eqn="sum @8 21600 0"/>
+                  <v:f eqn="prod @7 21600 pixelHeight"/>
+                  <v:f eqn="sum @10 21600 0"/>
+                </v:formulas>
+                <v:path o:extrusionok="f" gradientshapeok="t" o:connecttype="rect"/>
+                <o:lock v:ext="edit" aspectratio="t"/>
+              </v:shapetype>
+              <v:shape id="Ink 1" o:spid="_x0000_s1026" type="#_x0000_t75" style="position:absolute;margin-left:332.4pt;margin-top:121.05pt;width:3.3pt;height:2.65pt;z-index:251659264;visibility:visible;mso-wrap-style:square;mso-wrap-distance-left:9pt;mso-wrap-distance-top:0;mso-wrap-distance-right:9pt;mso-wrap-distance-bottom:0;mso-position-horizontal:absolute;mso-position-horizontal-relative:text;mso-position-vertical:absolute;mso-position-vertical-relative:text" o:gfxdata="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">
+                <v:imagedata r:id="rId8" o:title=""/>
+              </v:shape>
+            </w:pict>
+          </mc:Fallback>
+        </mc:AlternateContent>
+      </w:r>
+      <w:r>
+        <w:rPr>
+          <w:noProof/>
+        </w:rPr>
         <w:drawing>
           <wp:inline distT="0" distB="0" distL="0" distR="0" wp14:anchorId="52F85C68" wp14:editId="1CFDEAAF">
             <wp:extent cx="5731510" cy="2963545"/>
@@ -693,7 +854,7 @@
                     <pic:cNvPicPr/>
                   </pic:nvPicPr>
                   <pic:blipFill>
-                    <a:blip r:embed="rId7"/>
+                    <a:blip r:embed="rId9"/>
                     <a:stretch>
                       <a:fillRect/>
                     </a:stretch>
@@ -714,7 +875,11 @@
         </w:drawing>
       </w:r>
     </w:p>
-    <w:p/>
+    <w:p>
+      <w:r>
+        <w:t xml:space="preserve">Although most mean reverting strategies make consistent profit, with increasing returns at the end of the 6 months. </w:t>
+      </w:r>
+    </w:p>
     <w:p>
       <w:pPr>
         <w:rPr>
@@ -732,7 +897,15 @@
         <w:t xml:space="preserve">DTR </w:t>
       </w:r>
       <w:r>
-        <w:t>algorithm doubles it’s money (day 10)</w:t>
+        <w:t xml:space="preserve">algorithm doubles </w:t>
+      </w:r>
+      <w:proofErr w:type="gramStart"/>
+      <w:r>
+        <w:t>it’s</w:t>
+      </w:r>
+      <w:proofErr w:type="gramEnd"/>
+      <w:r>
+        <w:t xml:space="preserve"> money (day 10)</w:t>
       </w:r>
       <w:r>
         <w:t xml:space="preserve"> shows non-mean-reverting behaviour during the start of the day </w:t>
@@ -773,7 +946,7 @@
                     <pic:cNvPicPr/>
                   </pic:nvPicPr>
                   <pic:blipFill>
-                    <a:blip r:embed="rId8"/>
+                    <a:blip r:embed="rId10"/>
                     <a:stretch>
                       <a:fillRect/>
                     </a:stretch>
@@ -805,13 +978,27 @@
         <w:t>against the prices on this day highlight</w:t>
       </w:r>
       <w:r>
-        <w:t xml:space="preserve">s an interesting structure </w:t>
-      </w:r>
-      <w:r>
-        <w:t xml:space="preserve"> with </w:t>
-      </w:r>
-      <w:r>
-        <w:t xml:space="preserve">similar price levels are clustered together. The AWS was also a key indicator of anomalous behaviour in our literative review paper. </w:t>
+        <w:t xml:space="preserve">s an interesting </w:t>
+      </w:r>
+      <w:proofErr w:type="gramStart"/>
+      <w:r>
+        <w:t xml:space="preserve">structure </w:t>
+      </w:r>
+      <w:r>
+        <w:t xml:space="preserve"> with</w:t>
+      </w:r>
+      <w:proofErr w:type="gramEnd"/>
+      <w:r>
+        <w:t xml:space="preserve"> </w:t>
+      </w:r>
+      <w:r>
+        <w:t xml:space="preserve">similar price levels are clustered together. The AWS was also a key indicator of anomalous behaviour in our </w:t>
+      </w:r>
+      <w:r>
+        <w:t>literature</w:t>
+      </w:r>
+      <w:r>
+        <w:t xml:space="preserve"> review paper. </w:t>
       </w:r>
     </w:p>
     <w:p/>
@@ -836,7 +1023,7 @@
                     <pic:cNvPicPr/>
                   </pic:nvPicPr>
                   <pic:blipFill>
-                    <a:blip r:embed="rId9"/>
+                    <a:blip r:embed="rId11"/>
                     <a:stretch>
                       <a:fillRect/>
                     </a:stretch>
@@ -874,6 +1061,7 @@
           <w:iCs/>
         </w:rPr>
       </w:pPr>
+      <w:proofErr w:type="spellStart"/>
       <w:r>
         <w:rPr>
           <w:b/>
@@ -881,8 +1069,9 @@
           <w:i/>
           <w:iCs/>
         </w:rPr>
-        <w:t xml:space="preserve">Im tired its bed </w:t>
-      </w:r>
+        <w:t>Im</w:t>
+      </w:r>
+      <w:proofErr w:type="spellEnd"/>
       <w:r>
         <w:rPr>
           <w:b/>
@@ -890,32 +1079,61 @@
           <w:i/>
           <w:iCs/>
         </w:rPr>
-        <w:t>time, I may start making even less sense</w:t>
-      </w:r>
-    </w:p>
-    <w:p>
-      <w:pPr>
-        <w:rPr>
-          <w:b/>
-          <w:bCs/>
-          <w:u w:val="single"/>
-        </w:rPr>
-      </w:pPr>
-      <w:r>
-        <w:rPr>
-          <w:b/>
-          <w:bCs/>
-          <w:u w:val="single"/>
-        </w:rPr>
-        <w:t>Conclusion:</w:t>
-      </w:r>
-    </w:p>
-    <w:p>
-      <w:r>
-        <w:rPr>
+        <w:t xml:space="preserve"> tired its </w:t>
+      </w:r>
+      <w:proofErr w:type="gramStart"/>
+      <w:r>
+        <w:rPr>
+          <w:b/>
+          <w:bCs/>
           <w:i/>
           <w:iCs/>
         </w:rPr>
+        <w:t xml:space="preserve">bed </w:t>
+      </w:r>
+      <w:r>
+        <w:rPr>
+          <w:b/>
+          <w:bCs/>
+          <w:i/>
+          <w:iCs/>
+        </w:rPr>
+        <w:t>time</w:t>
+      </w:r>
+      <w:proofErr w:type="gramEnd"/>
+      <w:r>
+        <w:rPr>
+          <w:b/>
+          <w:bCs/>
+          <w:i/>
+          <w:iCs/>
+        </w:rPr>
+        <w:t>, I may start making even less sense</w:t>
+      </w:r>
+    </w:p>
+    <w:p>
+      <w:pPr>
+        <w:rPr>
+          <w:b/>
+          <w:bCs/>
+          <w:u w:val="single"/>
+        </w:rPr>
+      </w:pPr>
+      <w:r>
+        <w:rPr>
+          <w:b/>
+          <w:bCs/>
+          <w:u w:val="single"/>
+        </w:rPr>
+        <w:t>Conclusion:</w:t>
+      </w:r>
+    </w:p>
+    <w:p>
+      <w:r>
+        <w:rPr>
+          <w:i/>
+          <w:iCs/>
+        </w:rPr>
         <w:lastRenderedPageBreak/>
         <w:t>Say something like….</w:t>
       </w:r>
@@ -941,11 +1159,24 @@
       </w:r>
     </w:p>
     <w:p>
-      <w:r>
-        <w:t xml:space="preserve">However due to the sheer number </w:t>
-      </w:r>
-      <w:r>
-        <w:t xml:space="preserve">of indicators, time constraints etc etc, we have not been able to investigate it enough to the degree that we can </w:t>
+      <w:proofErr w:type="gramStart"/>
+      <w:r>
+        <w:t>However</w:t>
+      </w:r>
+      <w:proofErr w:type="gramEnd"/>
+      <w:r>
+        <w:t xml:space="preserve"> due to the sheer number </w:t>
+      </w:r>
+      <w:r>
+        <w:t xml:space="preserve">of indicators, time constraints etc </w:t>
+      </w:r>
+      <w:proofErr w:type="spellStart"/>
+      <w:r>
+        <w:t>etc</w:t>
+      </w:r>
+      <w:proofErr w:type="spellEnd"/>
+      <w:r>
+        <w:t xml:space="preserve">, we have not been able to investigate it enough to the degree that we can </w:t>
       </w:r>
       <w:r>
         <w:t xml:space="preserve">make concretely quantitative conclusions on the performance/applicability of these indicators. </w:t>
@@ -968,10 +1199,26 @@
     </w:p>
     <w:p>
       <w:r>
-        <w:t xml:space="preserve">Mainly that there is promise and signs that they COULD be good but we lack the resources/knowledge/time to figure this out. </w:t>
-      </w:r>
-      <w:r>
-        <w:t xml:space="preserve">That so far the introduction of level2 over level1 has given us a significant boost in profit that is potentially not derived from mean reversion. </w:t>
+        <w:t xml:space="preserve">Mainly that there is promise and signs that they COULD be </w:t>
+      </w:r>
+      <w:proofErr w:type="gramStart"/>
+      <w:r>
+        <w:t>good</w:t>
+      </w:r>
+      <w:proofErr w:type="gramEnd"/>
+      <w:r>
+        <w:t xml:space="preserve"> but we lack the resources/knowledge/time to figure this out. </w:t>
+      </w:r>
+      <w:r>
+        <w:t xml:space="preserve">That so </w:t>
+      </w:r>
+      <w:proofErr w:type="gramStart"/>
+      <w:r>
+        <w:t>far</w:t>
+      </w:r>
+      <w:proofErr w:type="gramEnd"/>
+      <w:r>
+        <w:t xml:space="preserve"> the introduction of level2 over level1 has given us a significant boost in profit that is potentially not derived from mean reversion. </w:t>
       </w:r>
     </w:p>
     <w:p/>
@@ -1014,6 +1261,8 @@
           <w:iCs/>
         </w:rPr>
       </w:pPr>
+      <w:proofErr w:type="spellStart"/>
+      <w:proofErr w:type="gramStart"/>
       <w:r>
         <w:rPr>
           <w:b/>
@@ -1021,7 +1270,18 @@
           <w:i/>
           <w:iCs/>
         </w:rPr>
-        <w:t>Cant think no more</w:t>
+        <w:t>Cant</w:t>
+      </w:r>
+      <w:proofErr w:type="spellEnd"/>
+      <w:proofErr w:type="gramEnd"/>
+      <w:r>
+        <w:rPr>
+          <w:b/>
+          <w:bCs/>
+          <w:i/>
+          <w:iCs/>
+        </w:rPr>
+        <w:t xml:space="preserve"> think no more</w:t>
       </w:r>
     </w:p>
     <w:sectPr>
@@ -1465,6 +1725,37 @@
 </w:styles>
 </file>
 
+<file path=word/ink/ink1.xml><?xml version="1.0" encoding="utf-8"?>
+<inkml:ink xmlns:inkml="http://www.w3.org/2003/InkML">
+  <inkml:definitions>
+    <inkml:context xml:id="ctx0">
+      <inkml:inkSource xml:id="inkSrc0">
+        <inkml:traceFormat>
+          <inkml:channel name="X" type="integer" min="-2.14748E9" max="2.14748E9" units="cm"/>
+          <inkml:channel name="Y" type="integer" min="-2.14748E9" max="2.14748E9" units="cm"/>
+          <inkml:channel name="F" type="integer" max="32767" units="dev"/>
+          <inkml:channel name="OA" type="integer" max="360" units="deg"/>
+          <inkml:channel name="OE" type="integer" max="90" units="deg"/>
+        </inkml:traceFormat>
+        <inkml:channelProperties>
+          <inkml:channelProperty channel="X" name="resolution" value="1000" units="1/cm"/>
+          <inkml:channelProperty channel="Y" name="resolution" value="1000" units="1/cm"/>
+          <inkml:channelProperty channel="F" name="resolution" value="0" units="1/dev"/>
+          <inkml:channelProperty channel="OA" name="resolution" value="1000" units="1/deg"/>
+          <inkml:channelProperty channel="OE" name="resolution" value="1000" units="1/deg"/>
+        </inkml:channelProperties>
+      </inkml:inkSource>
+      <inkml:timestamp xml:id="ts0" timeString="2024-04-29T13:14:34.821"/>
+    </inkml:context>
+    <inkml:brush xml:id="br0">
+      <inkml:brushProperty name="width" value="0.05" units="cm"/>
+      <inkml:brushProperty name="height" value="0.05" units="cm"/>
+    </inkml:brush>
+  </inkml:definitions>
+  <inkml:trace contextRef="#ctx0" brushRef="#br0">1 41 9760 0 0,'0'0'1016'0'0,"13"-8"-1016"0"0,1 0 0 0 0,3-5 0 0 0,2 1 0 0 0</inkml:trace>
+</inkml:ink>
+</file>
+
 <file path=word/theme/theme1.xml><?xml version="1.0" encoding="utf-8"?>
 <a:theme xmlns:a="http://schemas.openxmlformats.org/drawingml/2006/main" name="Office Theme">
   <a:themeElements>

</xml_diff>